<commit_message>
Johnny: lab6 report v3
</commit_message>
<xml_diff>
--- a/johnny/Lab6/Report.docx
+++ b/johnny/Lab6/Report.docx
@@ -369,7 +369,6 @@
               <w:caps w:val="0"/>
               <w:sz w:val="24"/>
               <w:szCs w:val="24"/>
-              <w:lang/>
             </w:rPr>
           </w:pPr>
           <w:hyperlink w:anchor="_Toc183443841" w:history="1">
@@ -432,7 +431,6 @@
               <w:caps w:val="0"/>
               <w:sz w:val="24"/>
               <w:szCs w:val="24"/>
-              <w:lang/>
             </w:rPr>
           </w:pPr>
           <w:hyperlink w:anchor="_Toc183443842" w:history="1">
@@ -495,7 +493,6 @@
               <w:caps w:val="0"/>
               <w:sz w:val="24"/>
               <w:szCs w:val="24"/>
-              <w:lang/>
             </w:rPr>
           </w:pPr>
           <w:hyperlink w:anchor="_Toc183443843" w:history="1">
@@ -558,7 +555,6 @@
               <w:caps w:val="0"/>
               <w:sz w:val="24"/>
               <w:szCs w:val="24"/>
-              <w:lang/>
             </w:rPr>
           </w:pPr>
           <w:hyperlink w:anchor="_Toc183443844" w:history="1">
@@ -621,7 +617,6 @@
               <w:caps w:val="0"/>
               <w:sz w:val="24"/>
               <w:szCs w:val="24"/>
-              <w:lang/>
             </w:rPr>
           </w:pPr>
           <w:hyperlink w:anchor="_Toc183443845" w:history="1">
@@ -785,6 +780,17 @@
     </w:p>
     <w:p>
       <w:pPr>
+        <w:pStyle w:val="2"/>
+      </w:pPr>
+      <w:r>
+        <w:rPr>
+          <w:rFonts w:hint="eastAsia"/>
+        </w:rPr>
+        <w:t>3.1 Sonic Part</w:t>
+      </w:r>
+    </w:p>
+    <w:p>
+      <w:pPr>
         <w:spacing w:line="360" w:lineRule="auto"/>
       </w:pPr>
       <w:r>
@@ -936,9 +942,6 @@
       <w:pPr>
         <w:spacing w:line="360" w:lineRule="auto"/>
         <w:jc w:val="center"/>
-        <w:rPr>
-          <w:rFonts w:hint="eastAsia"/>
-        </w:rPr>
       </w:pPr>
       <w:r>
         <w:rPr>
@@ -963,6 +966,56 @@
           <w:rFonts w:hint="eastAsia"/>
         </w:rPr>
         <w:t xml:space="preserve"> sonic part</w:t>
+      </w:r>
+    </w:p>
+    <w:p>
+      <w:pPr>
+        <w:pStyle w:val="2"/>
+        <w:rPr>
+          <w:rFonts w:hint="eastAsia"/>
+        </w:rPr>
+      </w:pPr>
+      <w:r>
+        <w:rPr>
+          <w:rFonts w:hint="eastAsia"/>
+        </w:rPr>
+        <w:t>3.</w:t>
+      </w:r>
+      <w:r>
+        <w:rPr>
+          <w:rFonts w:hint="eastAsia"/>
+        </w:rPr>
+        <w:t>2</w:t>
+      </w:r>
+      <w:r>
+        <w:rPr>
+          <w:rFonts w:hint="eastAsia"/>
+        </w:rPr>
+        <w:t xml:space="preserve"> </w:t>
+      </w:r>
+      <w:r>
+        <w:rPr>
+          <w:rFonts w:hint="eastAsia"/>
+        </w:rPr>
+        <w:t>Tracker Sensor</w:t>
+      </w:r>
+      <w:r>
+        <w:rPr>
+          <w:rFonts w:hint="eastAsia"/>
+        </w:rPr>
+        <w:t xml:space="preserve"> </w:t>
+      </w:r>
+      <w:r>
+        <w:rPr>
+          <w:rFonts w:hint="eastAsia"/>
+        </w:rPr>
+        <w:t>P</w:t>
+      </w:r>
+      <w:r>
+        <w:rPr>
+          <w:rFonts w:hint="eastAsia"/>
+        </w:rPr>
+        <w:t>art</w:t>
       </w:r>
     </w:p>
     <w:p>
@@ -1207,9 +1260,6 @@
       <w:pPr>
         <w:spacing w:line="360" w:lineRule="auto"/>
         <w:jc w:val="center"/>
-        <w:rPr>
-          <w:rFonts w:hint="eastAsia"/>
-        </w:rPr>
       </w:pPr>
       <w:r>
         <w:rPr>
@@ -1408,22 +1458,8 @@
         <w:rPr>
           <w:rFonts w:hint="eastAsia"/>
         </w:rPr>
-        <w:t xml:space="preserve"> </w:t>
-      </w:r>
-      <w:r>
-        <w:rPr>
-          <w:rFonts w:hint="eastAsia"/>
-        </w:rPr>
-        <w:t>scratching the black area</w:t>
-      </w:r>
-    </w:p>
-    <w:p>
-      <w:pPr>
-        <w:spacing w:line="360" w:lineRule="auto"/>
-        <w:rPr>
-          <w:rFonts w:hint="eastAsia"/>
-        </w:rPr>
-      </w:pPr>
+        <w:t xml:space="preserve"> scratching the black area</w:t>
+      </w:r>
     </w:p>
     <w:p>
       <w:pPr>
@@ -1624,9 +1660,6 @@
       <w:pPr>
         <w:spacing w:line="360" w:lineRule="auto"/>
         <w:jc w:val="center"/>
-        <w:rPr>
-          <w:rFonts w:hint="eastAsia"/>
-        </w:rPr>
       </w:pPr>
       <w:r>
         <w:rPr>
@@ -1659,13 +1692,7 @@
         <w:rPr>
           <w:rFonts w:hint="eastAsia"/>
         </w:rPr>
-        <w:t xml:space="preserve"> </w:t>
-      </w:r>
-      <w:r>
-        <w:rPr>
-          <w:rFonts w:hint="eastAsia"/>
-        </w:rPr>
-        <w:t xml:space="preserve">sensor signals debounce and </w:t>
+        <w:t xml:space="preserve"> sensor signals debounce and </w:t>
       </w:r>
       <w:r>
         <w:rPr>
@@ -1684,40 +1711,27 @@
     </w:p>
     <w:p>
       <w:pPr>
+        <w:pStyle w:val="2"/>
+        <w:rPr>
+          <w:rFonts w:hint="eastAsia"/>
+        </w:rPr>
+      </w:pPr>
+      <w:r>
+        <w:rPr>
+          <w:rFonts w:hint="eastAsia"/>
+        </w:rPr>
+        <w:t>3.3 Motor Part</w:t>
+      </w:r>
+    </w:p>
+    <w:p>
+      <w:pPr>
         <w:spacing w:line="360" w:lineRule="auto"/>
-        <w:rPr>
-          <w:rFonts w:hint="eastAsia"/>
-        </w:rPr>
-      </w:pPr>
-      <w:r>
-        <w:rPr>
-          <w:rFonts w:hint="eastAsia"/>
-        </w:rPr>
-        <w:t xml:space="preserve">In the </w:t>
-      </w:r>
-      <w:r>
-        <w:rPr>
-          <w:rFonts w:hint="eastAsia"/>
-        </w:rPr>
-        <w:t>motor</w:t>
-      </w:r>
-      <w:r>
-        <w:rPr>
-          <w:rFonts w:hint="eastAsia"/>
-        </w:rPr>
-        <w:t xml:space="preserve"> part, we modified the </w:t>
-      </w:r>
-      <w:r>
-        <w:rPr>
-          <w:rFonts w:hint="eastAsia"/>
-        </w:rPr>
-        <w:t>motor</w:t>
-      </w:r>
-      <w:r>
-        <w:rPr>
-          <w:rFonts w:hint="eastAsia"/>
-        </w:rPr>
-        <w:t xml:space="preserve"> module. </w:t>
+      </w:pPr>
+      <w:r>
+        <w:rPr>
+          <w:rFonts w:hint="eastAsia"/>
+        </w:rPr>
+        <w:t xml:space="preserve">In the motor part, we modified the motor module. </w:t>
       </w:r>
       <w:r>
         <w:rPr>
@@ -2164,6 +2178,20 @@
     </w:p>
     <w:p>
       <w:pPr>
+        <w:pStyle w:val="2"/>
+        <w:rPr>
+          <w:rFonts w:hint="eastAsia"/>
+        </w:rPr>
+      </w:pPr>
+      <w:r>
+        <w:rPr>
+          <w:rFonts w:hint="eastAsia"/>
+        </w:rPr>
+        <w:t>3.4 Top Part</w:t>
+      </w:r>
+    </w:p>
+    <w:p>
+      <w:pPr>
         <w:spacing w:line="360" w:lineRule="auto"/>
       </w:pPr>
       <w:r>
@@ -2473,14 +2501,12 @@
     <w:p>
       <w:pPr>
         <w:spacing w:line="360" w:lineRule="auto"/>
-        <w:rPr>
-          <w:rFonts w:hint="eastAsia"/>
-        </w:rPr>
-      </w:pPr>
-      <w:r>
-        <w:rPr>
-          <w:rFonts w:hint="eastAsia"/>
-        </w:rPr>
+      </w:pPr>
+      <w:r>
+        <w:rPr>
+          <w:rFonts w:hint="eastAsia"/>
+        </w:rPr>
+        <w:lastRenderedPageBreak/>
         <w:t xml:space="preserve">Under other </w:t>
       </w:r>
       <w:proofErr w:type="gramStart"/>
@@ -2542,7 +2568,6 @@
         <w:rPr>
           <w:noProof/>
         </w:rPr>
-        <w:lastRenderedPageBreak/>
         <w:drawing>
           <wp:inline distT="0" distB="0" distL="0" distR="0" wp14:anchorId="7F63EEA4" wp14:editId="4456CDFC">
             <wp:extent cx="5943600" cy="2125345"/>
@@ -2597,9 +2622,6 @@
       <w:pPr>
         <w:spacing w:line="360" w:lineRule="auto"/>
         <w:jc w:val="center"/>
-        <w:rPr>
-          <w:rFonts w:hint="eastAsia"/>
-        </w:rPr>
       </w:pPr>
       <w:r>
         <w:rPr>
@@ -2632,13 +2654,7 @@
         <w:rPr>
           <w:rFonts w:hint="eastAsia"/>
         </w:rPr>
-        <w:t xml:space="preserve"> </w:t>
-      </w:r>
-      <w:r>
-        <w:rPr>
-          <w:rFonts w:hint="eastAsia"/>
-        </w:rPr>
-        <w:t>top part</w:t>
+        <w:t xml:space="preserve"> top part</w:t>
       </w:r>
     </w:p>
     <w:p>
@@ -4947,6 +4963,7 @@
   <w:style w:type="character" w:default="1" w:styleId="a0">
     <w:name w:val="Default Paragraph Font"/>
     <w:uiPriority w:val="1"/>
+    <w:semiHidden/>
     <w:unhideWhenUsed/>
   </w:style>
   <w:style w:type="table" w:default="1" w:styleId="a1">

</xml_diff>